<commit_message>
push before 9-10 class review
</commit_message>
<xml_diff>
--- a/README.doc.docx
+++ b/README.doc.docx
@@ -185,51 +185,90 @@
         <w:rPr>
           <w:rFonts w:ascii="Courier New" w:hAnsi="Courier New" w:cs="Courier New"/>
         </w:rPr>
-        <w:t>1. How many total accidents are contained in this dataset?</w:t>
-      </w:r>
-    </w:p>
-    <w:p>
-      <w:pPr>
-        <w:pStyle w:val="PlainText"/>
-        <w:rPr>
-          <w:rFonts w:ascii="Courier New" w:hAnsi="Courier New" w:cs="Courier New"/>
-        </w:rPr>
-      </w:pPr>
-    </w:p>
-    <w:p>
-      <w:pPr>
-        <w:pStyle w:val="PlainText"/>
-        <w:rPr>
-          <w:rFonts w:ascii="Courier New" w:hAnsi="Courier New" w:cs="Courier New"/>
-        </w:rPr>
-      </w:pPr>
-      <w:r>
-        <w:rPr>
-          <w:rFonts w:ascii="Courier New" w:hAnsi="Courier New" w:cs="Courier New"/>
-        </w:rPr>
-        <w:t>2. What are the earliest and latest records that appear in this dataset?</w:t>
-      </w:r>
-    </w:p>
-    <w:p>
-      <w:pPr>
-        <w:pStyle w:val="PlainText"/>
-        <w:rPr>
-          <w:rFonts w:ascii="Courier New" w:hAnsi="Courier New" w:cs="Courier New"/>
-        </w:rPr>
-      </w:pPr>
-    </w:p>
-    <w:p>
-      <w:pPr>
-        <w:pStyle w:val="PlainText"/>
-        <w:rPr>
-          <w:rFonts w:ascii="Courier New" w:hAnsi="Courier New" w:cs="Courier New"/>
-        </w:rPr>
-      </w:pPr>
-      <w:r>
-        <w:rPr>
-          <w:rFonts w:ascii="Courier New" w:hAnsi="Courier New" w:cs="Courier New"/>
-        </w:rPr>
-        <w:t xml:space="preserve">3. a. Create a new column to the right of the "Number of Motor Vehicles" column called "Single or Multiple". This column should contain "Single" if the number of vehicles is 1 and "Multiple" if it involved more than one vehicle.  </w:t>
+        <w:t xml:space="preserve">1. How many </w:t>
+      </w:r>
+      <w:r>
+        <w:rPr>
+          <w:rFonts w:ascii="Courier New" w:hAnsi="Courier New" w:cs="Courier New"/>
+          <w:highlight w:val="cyan"/>
+        </w:rPr>
+        <w:t>total accidents</w:t>
+      </w:r>
+      <w:r>
+        <w:rPr>
+          <w:rFonts w:ascii="Courier New" w:hAnsi="Courier New" w:cs="Courier New"/>
+        </w:rPr>
+        <w:t xml:space="preserve"> are contained in this dataset?</w:t>
+      </w:r>
+    </w:p>
+    <w:p>
+      <w:pPr>
+        <w:pStyle w:val="PlainText"/>
+        <w:rPr>
+          <w:rFonts w:ascii="Courier New" w:hAnsi="Courier New" w:cs="Courier New"/>
+        </w:rPr>
+      </w:pPr>
+    </w:p>
+    <w:p>
+      <w:pPr>
+        <w:pStyle w:val="PlainText"/>
+        <w:rPr>
+          <w:rFonts w:ascii="Courier New" w:hAnsi="Courier New" w:cs="Courier New"/>
+        </w:rPr>
+      </w:pPr>
+      <w:r>
+        <w:rPr>
+          <w:rFonts w:ascii="Courier New" w:hAnsi="Courier New" w:cs="Courier New"/>
+        </w:rPr>
+        <w:t xml:space="preserve">2. What are </w:t>
+      </w:r>
+      <w:r>
+        <w:rPr>
+          <w:rFonts w:ascii="Courier New" w:hAnsi="Courier New" w:cs="Courier New"/>
+          <w:highlight w:val="cyan"/>
+        </w:rPr>
+        <w:t>the earliest and latest records</w:t>
+      </w:r>
+      <w:r>
+        <w:rPr>
+          <w:rFonts w:ascii="Courier New" w:hAnsi="Courier New" w:cs="Courier New"/>
+        </w:rPr>
+        <w:t xml:space="preserve"> that appear in this dataset?</w:t>
+      </w:r>
+    </w:p>
+    <w:p>
+      <w:pPr>
+        <w:pStyle w:val="PlainText"/>
+        <w:rPr>
+          <w:rFonts w:ascii="Courier New" w:hAnsi="Courier New" w:cs="Courier New"/>
+        </w:rPr>
+      </w:pPr>
+    </w:p>
+    <w:p>
+      <w:pPr>
+        <w:pStyle w:val="PlainText"/>
+        <w:rPr>
+          <w:rFonts w:ascii="Courier New" w:hAnsi="Courier New" w:cs="Courier New"/>
+        </w:rPr>
+      </w:pPr>
+      <w:r>
+        <w:rPr>
+          <w:rFonts w:ascii="Courier New" w:hAnsi="Courier New" w:cs="Courier New"/>
+        </w:rPr>
+        <w:t>3. a. Create a new column to the right of the "Number of Motor Vehicles" column called "</w:t>
+      </w:r>
+      <w:r>
+        <w:rPr>
+          <w:rFonts w:ascii="Courier New" w:hAnsi="Courier New" w:cs="Courier New"/>
+          <w:highlight w:val="yellow"/>
+        </w:rPr>
+        <w:t>Single or Multiple</w:t>
+      </w:r>
+      <w:r>
+        <w:rPr>
+          <w:rFonts w:ascii="Courier New" w:hAnsi="Courier New" w:cs="Courier New"/>
+        </w:rPr>
+        <w:t xml:space="preserve">". This column should contain "Single" if the number of vehicles is 1 and "Multiple" if it involved more than one vehicle.  </w:t>
       </w:r>
     </w:p>
     <w:p>
@@ -245,6 +284,7 @@
         </w:rPr>
       </w:pPr>
       <w:commentRangeStart w:id="0"/>
+      <w:commentRangeStart w:id="1"/>
       <w:r>
         <w:rPr>
           <w:rFonts w:ascii="Courier New" w:hAnsi="Courier New" w:cs="Courier New"/>
@@ -276,42 +316,6 @@
         </w:rPr>
         <w:commentReference w:id="0"/>
       </w:r>
-    </w:p>
-    <w:p>
-      <w:pPr>
-        <w:pStyle w:val="PlainText"/>
-        <w:rPr>
-          <w:rFonts w:ascii="Courier New" w:hAnsi="Courier New" w:cs="Courier New"/>
-        </w:rPr>
-      </w:pPr>
-      <w:r>
-        <w:rPr>
-          <w:rFonts w:ascii="Courier New" w:hAnsi="Courier New" w:cs="Courier New"/>
-        </w:rPr>
-        <w:t xml:space="preserve">b. Are there any rows that involved zero vehicles? How many? Make sure that your formula accounts for these cases.  </w:t>
-      </w:r>
-    </w:p>
-    <w:p>
-      <w:pPr>
-        <w:pStyle w:val="PlainText"/>
-        <w:rPr>
-          <w:rFonts w:ascii="Courier New" w:hAnsi="Courier New" w:cs="Courier New"/>
-        </w:rPr>
-      </w:pPr>
-      <w:r>
-        <w:rPr>
-          <w:rFonts w:ascii="Courier New" w:hAnsi="Courier New" w:cs="Courier New"/>
-        </w:rPr>
-        <w:t xml:space="preserve">c. Investigate the rows that have zero vehicles using the FILTER function in the "Zero Car Crashes" sheet. </w:t>
-      </w:r>
-      <w:commentRangeStart w:id="1"/>
-      <w:r>
-        <w:rPr>
-          <w:rFonts w:ascii="Courier New" w:hAnsi="Courier New" w:cs="Courier New"/>
-          <w:highlight w:val="green"/>
-        </w:rPr>
-        <w:t>What do you find</w:t>
-      </w:r>
       <w:commentRangeEnd w:id="1"/>
       <w:r>
         <w:rPr>
@@ -319,6 +323,50 @@
           <w:rFonts w:asciiTheme="minorHAnsi" w:hAnsiTheme="minorHAnsi"/>
         </w:rPr>
         <w:commentReference w:id="1"/>
+      </w:r>
+    </w:p>
+    <w:p>
+      <w:pPr>
+        <w:pStyle w:val="PlainText"/>
+        <w:rPr>
+          <w:rFonts w:ascii="Courier New" w:hAnsi="Courier New" w:cs="Courier New"/>
+        </w:rPr>
+      </w:pPr>
+      <w:r>
+        <w:rPr>
+          <w:rFonts w:ascii="Courier New" w:hAnsi="Courier New" w:cs="Courier New"/>
+        </w:rPr>
+        <w:t xml:space="preserve">b. Are there any rows that involved zero vehicles? How many? Make sure that your formula accounts for these cases.  </w:t>
+      </w:r>
+    </w:p>
+    <w:p>
+      <w:pPr>
+        <w:pStyle w:val="PlainText"/>
+        <w:rPr>
+          <w:rFonts w:ascii="Courier New" w:hAnsi="Courier New" w:cs="Courier New"/>
+        </w:rPr>
+      </w:pPr>
+      <w:r>
+        <w:rPr>
+          <w:rFonts w:ascii="Courier New" w:hAnsi="Courier New" w:cs="Courier New"/>
+        </w:rPr>
+        <w:t xml:space="preserve">c. Investigate the rows that have zero vehicles using the FILTER function in the "Zero Car Crashes" sheet. </w:t>
+      </w:r>
+      <w:commentRangeStart w:id="2"/>
+      <w:r>
+        <w:rPr>
+          <w:rFonts w:ascii="Courier New" w:hAnsi="Courier New" w:cs="Courier New"/>
+          <w:highlight w:val="green"/>
+        </w:rPr>
+        <w:t>What do you find</w:t>
+      </w:r>
+      <w:commentRangeEnd w:id="2"/>
+      <w:r>
+        <w:rPr>
+          <w:rStyle w:val="CommentReference"/>
+          <w:rFonts w:asciiTheme="minorHAnsi" w:hAnsiTheme="minorHAnsi"/>
+        </w:rPr>
+        <w:commentReference w:id="2"/>
       </w:r>
       <w:r>
         <w:rPr>
@@ -595,7 +643,14 @@
         <w:rPr>
           <w:rFonts w:ascii="Courier New" w:hAnsi="Courier New" w:cs="Courier New"/>
         </w:rPr>
-        <w:t xml:space="preserve"> the table. </w:t>
+        <w:t xml:space="preserve"> the table</w:t>
+      </w:r>
+      <w:commentRangeStart w:id="3"/>
+      <w:r>
+        <w:rPr>
+          <w:rFonts w:ascii="Courier New" w:hAnsi="Courier New" w:cs="Courier New"/>
+        </w:rPr>
+        <w:t xml:space="preserve">. </w:t>
       </w:r>
       <w:r>
         <w:rPr>
@@ -603,6 +658,14 @@
           <w:highlight w:val="green"/>
         </w:rPr>
         <w:t>What do you find?</w:t>
+      </w:r>
+      <w:commentRangeEnd w:id="3"/>
+      <w:r>
+        <w:rPr>
+          <w:rStyle w:val="CommentReference"/>
+          <w:rFonts w:asciiTheme="minorHAnsi" w:hAnsiTheme="minorHAnsi"/>
+        </w:rPr>
+        <w:commentReference w:id="3"/>
       </w:r>
       <w:r>
         <w:rPr>
@@ -1029,49 +1092,7 @@
             <w:rStyle w:val="Hyperlink"/>
             <w:rFonts w:ascii="Courier New" w:hAnsi="Courier New" w:cs="Courier New"/>
           </w:rPr>
-          <w:t>https://support.microsoft.com/en-us/office/using-wildcard-characte</w:t>
-        </w:r>
-        <w:r>
-          <w:rPr>
-            <w:rStyle w:val="Hyperlink"/>
-            <w:rFonts w:ascii="Courier New" w:hAnsi="Courier New" w:cs="Courier New"/>
-          </w:rPr>
-          <w:t>r</w:t>
-        </w:r>
-        <w:r>
-          <w:rPr>
-            <w:rStyle w:val="Hyperlink"/>
-            <w:rFonts w:ascii="Courier New" w:hAnsi="Courier New" w:cs="Courier New"/>
-          </w:rPr>
-          <w:t>s-</w:t>
-        </w:r>
-        <w:r>
-          <w:rPr>
-            <w:rStyle w:val="Hyperlink"/>
-            <w:rFonts w:ascii="Courier New" w:hAnsi="Courier New" w:cs="Courier New"/>
-          </w:rPr>
-          <w:t>i</w:t>
-        </w:r>
-        <w:r>
-          <w:rPr>
-            <w:rStyle w:val="Hyperlink"/>
-            <w:rFonts w:ascii="Courier New" w:hAnsi="Courier New" w:cs="Courier New"/>
-          </w:rPr>
-          <w:t>n-searches-ef9436</w:t>
-        </w:r>
-        <w:r>
-          <w:rPr>
-            <w:rStyle w:val="Hyperlink"/>
-            <w:rFonts w:ascii="Courier New" w:hAnsi="Courier New" w:cs="Courier New"/>
-          </w:rPr>
-          <w:t>2</w:t>
-        </w:r>
-        <w:r>
-          <w:rPr>
-            <w:rStyle w:val="Hyperlink"/>
-            <w:rFonts w:ascii="Courier New" w:hAnsi="Courier New" w:cs="Courier New"/>
-          </w:rPr>
-          <w:t>e-9999-4350-ad74-4d2371110adb</w:t>
+          <w:t>https://support.microsoft.com/en-us/office/using-wildcard-characters-in-searches-ef94362e-9999-4350-ad74-4d2371110adb</w:t>
         </w:r>
       </w:hyperlink>
       <w:r>
@@ -1169,7 +1190,7 @@
       </w:r>
     </w:p>
   </w:comment>
-  <w:comment w:id="1" w:author="Sabrina To" w:date="2024-09-07T09:23:00Z" w:initials="ST">
+  <w:comment w:id="1" w:author="Sabrina To" w:date="2024-09-07T14:04:00Z" w:initials="ST">
     <w:p>
       <w:pPr>
         <w:pStyle w:val="CommentText"/>
@@ -1181,7 +1202,39 @@
         <w:annotationRef/>
       </w:r>
       <w:r>
+        <w:t>See updated function in excel sheet</w:t>
+      </w:r>
+    </w:p>
+  </w:comment>
+  <w:comment w:id="2" w:author="Sabrina To" w:date="2024-09-07T09:23:00Z" w:initials="ST">
+    <w:p>
+      <w:pPr>
+        <w:pStyle w:val="CommentText"/>
+      </w:pPr>
+      <w:r>
+        <w:rPr>
+          <w:rStyle w:val="CommentReference"/>
+        </w:rPr>
+        <w:annotationRef/>
+      </w:r>
+      <w:r>
         <w:t>Are these correct observations?</w:t>
+      </w:r>
+    </w:p>
+  </w:comment>
+  <w:comment w:id="3" w:author="Sabrina To" w:date="2024-09-10T12:10:00Z" w:initials="ST">
+    <w:p>
+      <w:pPr>
+        <w:pStyle w:val="CommentText"/>
+      </w:pPr>
+      <w:r>
+        <w:rPr>
+          <w:rStyle w:val="CommentReference"/>
+        </w:rPr>
+        <w:annotationRef/>
+      </w:r>
+      <w:r>
+        <w:t>?? That you have to use a nested fxn of =IF()</w:t>
       </w:r>
     </w:p>
   </w:comment>
@@ -1191,21 +1244,27 @@
 <file path=word/commentsExtended.xml><?xml version="1.0" encoding="utf-8"?>
 <w15:commentsEx xmlns:wpc="http://schemas.microsoft.com/office/word/2010/wordprocessingCanvas" xmlns:cx="http://schemas.microsoft.com/office/drawing/2014/chartex" xmlns:cx1="http://schemas.microsoft.com/office/drawing/2015/9/8/chartex" xmlns:cx2="http://schemas.microsoft.com/office/drawing/2015/10/21/chartex" xmlns:cx3="http://schemas.microsoft.com/office/drawing/2016/5/9/chartex" xmlns:cx4="http://schemas.microsoft.com/office/drawing/2016/5/10/chartex" xmlns:cx5="http://schemas.microsoft.com/office/drawing/2016/5/11/chartex" xmlns:cx6="http://schemas.microsoft.com/office/drawing/2016/5/12/chartex" xmlns:cx7="http://schemas.microsoft.com/office/drawing/2016/5/13/chartex" xmlns:cx8="http://schemas.microsoft.com/office/drawing/2016/5/14/chartex" xmlns:mc="http://schemas.openxmlformats.org/markup-compatibility/2006" xmlns:aink="http://schemas.microsoft.com/office/drawing/2016/ink" xmlns:am3d="http://schemas.microsoft.com/office/drawing/2017/model3d" xmlns:o="urn:schemas-microsoft-com:office:office" xmlns:oel="http://schemas.microsoft.com/office/2019/extlst" xmlns:r="http://schemas.openxmlformats.org/officeDocument/2006/relationships" xmlns:m="http://schemas.openxmlformats.org/officeDocument/2006/math" xmlns:v="urn:schemas-microsoft-com:vml" xmlns:wp14="http://schemas.microsoft.com/office/word/2010/wordprocessingDrawing" xmlns:wp="http://schemas.openxmlformats.org/drawingml/2006/wordprocessingDrawing" xmlns:w10="urn:schemas-microsoft-com:office:word" xmlns:w="http://schemas.openxmlformats.org/wordprocessingml/2006/main" xmlns:w14="http://schemas.microsoft.com/office/word/2010/wordml" xmlns:w15="http://schemas.microsoft.com/office/word/2012/wordml" xmlns:w16cex="http://schemas.microsoft.com/office/word/2018/wordml/cex" xmlns:w16cid="http://schemas.microsoft.com/office/word/2016/wordml/cid" xmlns:w16="http://schemas.microsoft.com/office/word/2018/wordml" xmlns:w16du="http://schemas.microsoft.com/office/word/2023/wordml/word16du" xmlns:w16sdtdh="http://schemas.microsoft.com/office/word/2020/wordml/sdtdatahash" xmlns:w16se="http://schemas.microsoft.com/office/word/2015/wordml/symex" xmlns:wpg="http://schemas.microsoft.com/office/word/2010/wordprocessingGroup" xmlns:wpi="http://schemas.microsoft.com/office/word/2010/wordprocessingInk" xmlns:wne="http://schemas.microsoft.com/office/word/2006/wordml" xmlns:wps="http://schemas.microsoft.com/office/word/2010/wordprocessingShape" mc:Ignorable="w14 w15 w16se w16cid w16 w16cex w16sdtdh w16du wp14">
   <w15:commentEx w15:paraId="6DDC8387" w15:done="0"/>
+  <w15:commentEx w15:paraId="31BD7D84" w15:paraIdParent="6DDC8387" w15:done="0"/>
   <w15:commentEx w15:paraId="56BE98FB" w15:done="0"/>
+  <w15:commentEx w15:paraId="307E591D" w15:done="0"/>
 </w15:commentsEx>
 </file>
 
 <file path=word/commentsExtensible.xml><?xml version="1.0" encoding="utf-8"?>
 <w16cex:commentsExtensible xmlns:wpc="http://schemas.microsoft.com/office/word/2010/wordprocessingCanvas" xmlns:cx="http://schemas.microsoft.com/office/drawing/2014/chartex" xmlns:cx1="http://schemas.microsoft.com/office/drawing/2015/9/8/chartex" xmlns:cx2="http://schemas.microsoft.com/office/drawing/2015/10/21/chartex" xmlns:cx3="http://schemas.microsoft.com/office/drawing/2016/5/9/chartex" xmlns:cx4="http://schemas.microsoft.com/office/drawing/2016/5/10/chartex" xmlns:cx5="http://schemas.microsoft.com/office/drawing/2016/5/11/chartex" xmlns:cx6="http://schemas.microsoft.com/office/drawing/2016/5/12/chartex" xmlns:cx7="http://schemas.microsoft.com/office/drawing/2016/5/13/chartex" xmlns:cx8="http://schemas.microsoft.com/office/drawing/2016/5/14/chartex" xmlns:cr="http://schemas.microsoft.com/office/comments/2020/reactions" xmlns:mc="http://schemas.openxmlformats.org/markup-compatibility/2006" xmlns:aink="http://schemas.microsoft.com/office/drawing/2016/ink" xmlns:am3d="http://schemas.microsoft.com/office/drawing/2017/model3d" xmlns:o="urn:schemas-microsoft-com:office:office" xmlns:oel="http://schemas.microsoft.com/office/2019/extlst" xmlns:r="http://schemas.openxmlformats.org/officeDocument/2006/relationships" xmlns:m="http://schemas.openxmlformats.org/officeDocument/2006/math" xmlns:v="urn:schemas-microsoft-com:vml" xmlns:wp14="http://schemas.microsoft.com/office/word/2010/wordprocessingDrawing" xmlns:wp="http://schemas.openxmlformats.org/drawingml/2006/wordprocessingDrawing" xmlns:w10="urn:schemas-microsoft-com:office:word" xmlns:w="http://schemas.openxmlformats.org/wordprocessingml/2006/main" xmlns:w14="http://schemas.microsoft.com/office/word/2010/wordml" xmlns:w15="http://schemas.microsoft.com/office/word/2012/wordml" xmlns:w16cex="http://schemas.microsoft.com/office/word/2018/wordml/cex" xmlns:w16cid="http://schemas.microsoft.com/office/word/2016/wordml/cid" xmlns:w16="http://schemas.microsoft.com/office/word/2018/wordml" xmlns:w16du="http://schemas.microsoft.com/office/word/2023/wordml/word16du" xmlns:w16sdtdh="http://schemas.microsoft.com/office/word/2020/wordml/sdtdatahash" xmlns:w16se="http://schemas.microsoft.com/office/word/2015/wordml/symex" xmlns:wpg="http://schemas.microsoft.com/office/word/2010/wordprocessingGroup" xmlns:wpi="http://schemas.microsoft.com/office/word/2010/wordprocessingInk" xmlns:wne="http://schemas.microsoft.com/office/word/2006/wordml" xmlns:wps="http://schemas.microsoft.com/office/word/2010/wordprocessingShape" mc:Ignorable="w14 w15 w16se w16cid w16 w16cex w16sdtdh cr w16du wp14">
   <w16cex:commentExtensible w16cex:durableId="49C8AA87" w16cex:dateUtc="2024-09-07T14:19:00Z"/>
+  <w16cex:commentExtensible w16cex:durableId="6A93DD16" w16cex:dateUtc="2024-09-07T19:04:00Z"/>
   <w16cex:commentExtensible w16cex:durableId="2C84D2F6" w16cex:dateUtc="2024-09-07T14:23:00Z"/>
+  <w16cex:commentExtensible w16cex:durableId="4A19B973" w16cex:dateUtc="2024-09-10T17:10:00Z"/>
 </w16cex:commentsExtensible>
 </file>
 
 <file path=word/commentsIds.xml><?xml version="1.0" encoding="utf-8"?>
 <w16cid:commentsIds xmlns:wpc="http://schemas.microsoft.com/office/word/2010/wordprocessingCanvas" xmlns:cx="http://schemas.microsoft.com/office/drawing/2014/chartex" xmlns:cx1="http://schemas.microsoft.com/office/drawing/2015/9/8/chartex" xmlns:cx2="http://schemas.microsoft.com/office/drawing/2015/10/21/chartex" xmlns:cx3="http://schemas.microsoft.com/office/drawing/2016/5/9/chartex" xmlns:cx4="http://schemas.microsoft.com/office/drawing/2016/5/10/chartex" xmlns:cx5="http://schemas.microsoft.com/office/drawing/2016/5/11/chartex" xmlns:cx6="http://schemas.microsoft.com/office/drawing/2016/5/12/chartex" xmlns:cx7="http://schemas.microsoft.com/office/drawing/2016/5/13/chartex" xmlns:cx8="http://schemas.microsoft.com/office/drawing/2016/5/14/chartex" xmlns:mc="http://schemas.openxmlformats.org/markup-compatibility/2006" xmlns:aink="http://schemas.microsoft.com/office/drawing/2016/ink" xmlns:am3d="http://schemas.microsoft.com/office/drawing/2017/model3d" xmlns:o="urn:schemas-microsoft-com:office:office" xmlns:oel="http://schemas.microsoft.com/office/2019/extlst" xmlns:r="http://schemas.openxmlformats.org/officeDocument/2006/relationships" xmlns:m="http://schemas.openxmlformats.org/officeDocument/2006/math" xmlns:v="urn:schemas-microsoft-com:vml" xmlns:wp14="http://schemas.microsoft.com/office/word/2010/wordprocessingDrawing" xmlns:wp="http://schemas.openxmlformats.org/drawingml/2006/wordprocessingDrawing" xmlns:w10="urn:schemas-microsoft-com:office:word" xmlns:w="http://schemas.openxmlformats.org/wordprocessingml/2006/main" xmlns:w14="http://schemas.microsoft.com/office/word/2010/wordml" xmlns:w15="http://schemas.microsoft.com/office/word/2012/wordml" xmlns:w16cex="http://schemas.microsoft.com/office/word/2018/wordml/cex" xmlns:w16cid="http://schemas.microsoft.com/office/word/2016/wordml/cid" xmlns:w16="http://schemas.microsoft.com/office/word/2018/wordml" xmlns:w16du="http://schemas.microsoft.com/office/word/2023/wordml/word16du" xmlns:w16sdtdh="http://schemas.microsoft.com/office/word/2020/wordml/sdtdatahash" xmlns:w16se="http://schemas.microsoft.com/office/word/2015/wordml/symex" xmlns:wpg="http://schemas.microsoft.com/office/word/2010/wordprocessingGroup" xmlns:wpi="http://schemas.microsoft.com/office/word/2010/wordprocessingInk" xmlns:wne="http://schemas.microsoft.com/office/word/2006/wordml" xmlns:wps="http://schemas.microsoft.com/office/word/2010/wordprocessingShape" mc:Ignorable="w14 w15 w16se w16cid w16 w16cex w16sdtdh w16du wp14">
   <w16cid:commentId w16cid:paraId="6DDC8387" w16cid:durableId="49C8AA87"/>
+  <w16cid:commentId w16cid:paraId="31BD7D84" w16cid:durableId="6A93DD16"/>
   <w16cid:commentId w16cid:paraId="56BE98FB" w16cid:durableId="2C84D2F6"/>
+  <w16cid:commentId w16cid:paraId="307E591D" w16cid:durableId="4A19B973"/>
 </w16cid:commentsIds>
 </file>
 

</xml_diff>

<commit_message>
push after class review
</commit_message>
<xml_diff>
--- a/README.doc.docx
+++ b/README.doc.docx
@@ -328,37 +328,134 @@
     <w:p>
       <w:pPr>
         <w:pStyle w:val="PlainText"/>
-        <w:rPr>
-          <w:rFonts w:ascii="Courier New" w:hAnsi="Courier New" w:cs="Courier New"/>
-        </w:rPr>
-      </w:pPr>
-      <w:r>
-        <w:rPr>
-          <w:rFonts w:ascii="Courier New" w:hAnsi="Courier New" w:cs="Courier New"/>
-        </w:rPr>
-        <w:t xml:space="preserve">b. Are there any rows that involved zero vehicles? How many? Make sure that your formula accounts for these cases.  </w:t>
-      </w:r>
-    </w:p>
-    <w:p>
-      <w:pPr>
-        <w:pStyle w:val="PlainText"/>
-        <w:rPr>
-          <w:rFonts w:ascii="Courier New" w:hAnsi="Courier New" w:cs="Courier New"/>
-        </w:rPr>
-      </w:pPr>
-      <w:r>
-        <w:rPr>
-          <w:rFonts w:ascii="Courier New" w:hAnsi="Courier New" w:cs="Courier New"/>
-        </w:rPr>
-        <w:t xml:space="preserve">c. Investigate the rows that have zero vehicles using the FILTER function in the "Zero Car Crashes" sheet. </w:t>
-      </w:r>
+        <w:numPr>
+          <w:ilvl w:val="0"/>
+          <w:numId w:val="4"/>
+        </w:numPr>
+        <w:rPr>
+          <w:rFonts w:ascii="Courier New" w:hAnsi="Courier New" w:cs="Courier New"/>
+          <w:b/>
+          <w:bCs/>
+          <w:color w:val="FF0000"/>
+          <w:highlight w:val="yellow"/>
+        </w:rPr>
+      </w:pPr>
+      <w:r>
+        <w:rPr>
+          <w:rFonts w:ascii="Courier New" w:hAnsi="Courier New" w:cs="Courier New"/>
+          <w:b/>
+          <w:bCs/>
+          <w:color w:val="FF0000"/>
+          <w:highlight w:val="yellow"/>
+        </w:rPr>
+        <w:t>Initial Answer:</w:t>
+      </w:r>
+    </w:p>
+    <w:p>
+      <w:pPr>
+        <w:pStyle w:val="PlainText"/>
+        <w:numPr>
+          <w:ilvl w:val="1"/>
+          <w:numId w:val="4"/>
+        </w:numPr>
+        <w:rPr>
+          <w:rFonts w:ascii="Courier New" w:hAnsi="Courier New" w:cs="Courier New"/>
+          <w:color w:val="FF0000"/>
+        </w:rPr>
+      </w:pPr>
+      <w:r>
+        <w:rPr>
+          <w:rFonts w:ascii="Courier New" w:hAnsi="Courier New" w:cs="Courier New"/>
+          <w:color w:val="FF0000"/>
+        </w:rPr>
+        <w:t>=</w:t>
+      </w:r>
+      <w:proofErr w:type="gramStart"/>
+      <w:r>
+        <w:rPr>
+          <w:rFonts w:ascii="Courier New" w:hAnsi="Courier New" w:cs="Courier New"/>
+          <w:color w:val="FF0000"/>
+        </w:rPr>
+        <w:t>IF(</w:t>
+      </w:r>
+      <w:proofErr w:type="gramEnd"/>
+      <w:r>
+        <w:rPr>
+          <w:rFonts w:ascii="Courier New" w:hAnsi="Courier New" w:cs="Courier New"/>
+          <w:color w:val="FF0000"/>
+        </w:rPr>
+        <w:t>G2:G218320=0,"Zero",IF(G2:G218320=1,"Single","Multiple"))</w:t>
+      </w:r>
+    </w:p>
+    <w:p>
+      <w:pPr>
+        <w:pStyle w:val="PlainText"/>
+        <w:numPr>
+          <w:ilvl w:val="0"/>
+          <w:numId w:val="4"/>
+        </w:numPr>
+        <w:rPr>
+          <w:rFonts w:ascii="Courier New" w:hAnsi="Courier New" w:cs="Courier New"/>
+          <w:b/>
+          <w:bCs/>
+          <w:color w:val="FF0000"/>
+          <w:highlight w:val="yellow"/>
+        </w:rPr>
+      </w:pPr>
+      <w:r>
+        <w:rPr>
+          <w:rFonts w:ascii="Courier New" w:hAnsi="Courier New" w:cs="Courier New"/>
+          <w:b/>
+          <w:bCs/>
+          <w:color w:val="FF0000"/>
+          <w:highlight w:val="yellow"/>
+        </w:rPr>
+        <w:t>Better Answer:</w:t>
+      </w:r>
+    </w:p>
+    <w:p>
+      <w:pPr>
+        <w:pStyle w:val="PlainText"/>
+        <w:numPr>
+          <w:ilvl w:val="1"/>
+          <w:numId w:val="4"/>
+        </w:numPr>
+        <w:rPr>
+          <w:rFonts w:ascii="Courier New" w:hAnsi="Courier New" w:cs="Courier New"/>
+          <w:b/>
+          <w:bCs/>
+          <w:color w:val="FF0000"/>
+        </w:rPr>
+      </w:pPr>
       <w:commentRangeStart w:id="2"/>
       <w:r>
         <w:rPr>
           <w:rFonts w:ascii="Courier New" w:hAnsi="Courier New" w:cs="Courier New"/>
-          <w:highlight w:val="green"/>
-        </w:rPr>
-        <w:t>What do you find</w:t>
+          <w:b/>
+          <w:bCs/>
+          <w:color w:val="FF0000"/>
+        </w:rPr>
+        <w:t>IF(ISBLANK(H2), "", </w:t>
+      </w:r>
+      <w:proofErr w:type="gramStart"/>
+      <w:r>
+        <w:rPr>
+          <w:rFonts w:ascii="Courier New" w:hAnsi="Courier New" w:cs="Courier New"/>
+          <w:b/>
+          <w:bCs/>
+          <w:color w:val="FF0000"/>
+        </w:rPr>
+        <w:t>IF(</w:t>
+      </w:r>
+      <w:proofErr w:type="gramEnd"/>
+      <w:r>
+        <w:rPr>
+          <w:rFonts w:ascii="Courier New" w:hAnsi="Courier New" w:cs="Courier New"/>
+          <w:b/>
+          <w:bCs/>
+          <w:color w:val="FF0000"/>
+        </w:rPr>
+        <w:t>H2=0, "Zero", IF(H2=1, "Single", "Multiple")))</w:t>
       </w:r>
       <w:commentRangeEnd w:id="2"/>
       <w:r>
@@ -367,6 +464,68 @@
           <w:rFonts w:asciiTheme="minorHAnsi" w:hAnsiTheme="minorHAnsi"/>
         </w:rPr>
         <w:commentReference w:id="2"/>
+      </w:r>
+    </w:p>
+    <w:p>
+      <w:pPr>
+        <w:pStyle w:val="PlainText"/>
+        <w:rPr>
+          <w:rFonts w:ascii="Courier New" w:hAnsi="Courier New" w:cs="Courier New"/>
+        </w:rPr>
+      </w:pPr>
+      <w:r>
+        <w:rPr>
+          <w:rFonts w:ascii="Courier New" w:hAnsi="Courier New" w:cs="Courier New"/>
+        </w:rPr>
+        <w:t xml:space="preserve">b. Are there any rows that involved zero vehicles? How many? Make sure that your formula accounts for these cases.  </w:t>
+      </w:r>
+    </w:p>
+    <w:p>
+      <w:pPr>
+        <w:pStyle w:val="PlainText"/>
+        <w:rPr>
+          <w:rFonts w:ascii="Courier New" w:hAnsi="Courier New" w:cs="Courier New"/>
+        </w:rPr>
+      </w:pPr>
+      <w:r>
+        <w:rPr>
+          <w:rFonts w:ascii="Courier New" w:hAnsi="Courier New" w:cs="Courier New"/>
+        </w:rPr>
+        <w:t xml:space="preserve">c. Investigate the rows that have zero vehicles using the FILTER function in the "Zero Car Crashes" sheet. </w:t>
+      </w:r>
+      <w:commentRangeStart w:id="3"/>
+      <w:commentRangeStart w:id="4"/>
+      <w:commentRangeStart w:id="5"/>
+      <w:r>
+        <w:rPr>
+          <w:rFonts w:ascii="Courier New" w:hAnsi="Courier New" w:cs="Courier New"/>
+          <w:highlight w:val="green"/>
+        </w:rPr>
+        <w:t>What do you find</w:t>
+      </w:r>
+      <w:commentRangeEnd w:id="3"/>
+      <w:r>
+        <w:rPr>
+          <w:rStyle w:val="CommentReference"/>
+          <w:rFonts w:asciiTheme="minorHAnsi" w:hAnsiTheme="minorHAnsi"/>
+        </w:rPr>
+        <w:commentReference w:id="3"/>
+      </w:r>
+      <w:commentRangeEnd w:id="4"/>
+      <w:r>
+        <w:rPr>
+          <w:rStyle w:val="CommentReference"/>
+          <w:rFonts w:asciiTheme="minorHAnsi" w:hAnsiTheme="minorHAnsi"/>
+        </w:rPr>
+        <w:commentReference w:id="4"/>
+      </w:r>
+      <w:commentRangeEnd w:id="5"/>
+      <w:r>
+        <w:rPr>
+          <w:rStyle w:val="CommentReference"/>
+          <w:rFonts w:asciiTheme="minorHAnsi" w:hAnsiTheme="minorHAnsi"/>
+        </w:rPr>
+        <w:commentReference w:id="5"/>
       </w:r>
       <w:r>
         <w:rPr>
@@ -418,6 +577,76 @@
     <w:p>
       <w:pPr>
         <w:pStyle w:val="PlainText"/>
+        <w:numPr>
+          <w:ilvl w:val="0"/>
+          <w:numId w:val="2"/>
+        </w:numPr>
+        <w:rPr>
+          <w:rFonts w:ascii="Courier New" w:hAnsi="Courier New" w:cs="Courier New"/>
+          <w:b/>
+          <w:bCs/>
+          <w:color w:val="FF0000"/>
+          <w:highlight w:val="yellow"/>
+        </w:rPr>
+      </w:pPr>
+      <w:r>
+        <w:rPr>
+          <w:rFonts w:ascii="Courier New" w:hAnsi="Courier New" w:cs="Courier New"/>
+          <w:b/>
+          <w:bCs/>
+          <w:color w:val="FF0000"/>
+          <w:highlight w:val="yellow"/>
+        </w:rPr>
+        <w:t>Better Ans:</w:t>
+      </w:r>
+    </w:p>
+    <w:p>
+      <w:pPr>
+        <w:pStyle w:val="PlainText"/>
+        <w:numPr>
+          <w:ilvl w:val="1"/>
+          <w:numId w:val="2"/>
+        </w:numPr>
+        <w:rPr>
+          <w:rFonts w:ascii="Courier New" w:hAnsi="Courier New" w:cs="Courier New"/>
+          <w:b/>
+          <w:bCs/>
+          <w:color w:val="FF0000"/>
+        </w:rPr>
+      </w:pPr>
+      <w:r>
+        <w:rPr>
+          <w:rFonts w:ascii="Courier New" w:hAnsi="Courier New" w:cs="Courier New"/>
+          <w:b/>
+          <w:bCs/>
+          <w:color w:val="FF0000"/>
+        </w:rPr>
+        <w:t>=FILTER(</w:t>
+      </w:r>
+      <w:proofErr w:type="gramStart"/>
+      <w:r>
+        <w:rPr>
+          <w:rFonts w:ascii="Courier New" w:hAnsi="Courier New" w:cs="Courier New"/>
+          <w:b/>
+          <w:bCs/>
+          <w:color w:val="FF0000"/>
+        </w:rPr>
+        <w:t>Accidents!A2:Z218320</w:t>
+      </w:r>
+      <w:proofErr w:type="gramEnd"/>
+      <w:r>
+        <w:rPr>
+          <w:rFonts w:ascii="Courier New" w:hAnsi="Courier New" w:cs="Courier New"/>
+          <w:b/>
+          <w:bCs/>
+          <w:color w:val="FF0000"/>
+        </w:rPr>
+        <w:t>,(Accidents!G2:G218320=0)*(Accidents!H2:H218320&lt;&gt;""))</w:t>
+      </w:r>
+    </w:p>
+    <w:p>
+      <w:pPr>
+        <w:pStyle w:val="PlainText"/>
         <w:rPr>
           <w:rFonts w:ascii="Courier New" w:hAnsi="Courier New" w:cs="Courier New"/>
         </w:rPr>
@@ -564,6 +793,7 @@
         <w:rPr>
           <w:rFonts w:ascii="Courier New" w:hAnsi="Courier New" w:cs="Courier New"/>
         </w:rPr>
+        <w:lastRenderedPageBreak/>
         <w:t>b. Go to the "</w:t>
       </w:r>
       <w:r>
@@ -645,7 +875,7 @@
         </w:rPr>
         <w:t xml:space="preserve"> the table</w:t>
       </w:r>
-      <w:commentRangeStart w:id="3"/>
+      <w:commentRangeStart w:id="6"/>
       <w:r>
         <w:rPr>
           <w:rFonts w:ascii="Courier New" w:hAnsi="Courier New" w:cs="Courier New"/>
@@ -659,13 +889,13 @@
         </w:rPr>
         <w:t>What do you find?</w:t>
       </w:r>
-      <w:commentRangeEnd w:id="3"/>
+      <w:commentRangeEnd w:id="6"/>
       <w:r>
         <w:rPr>
           <w:rStyle w:val="CommentReference"/>
           <w:rFonts w:asciiTheme="minorHAnsi" w:hAnsiTheme="minorHAnsi"/>
         </w:rPr>
-        <w:commentReference w:id="3"/>
+        <w:commentReference w:id="6"/>
       </w:r>
       <w:r>
         <w:rPr>
@@ -707,7 +937,6 @@
         <w:rPr>
           <w:rFonts w:ascii="Courier New" w:hAnsi="Courier New" w:cs="Courier New"/>
         </w:rPr>
-        <w:lastRenderedPageBreak/>
         <w:t xml:space="preserve">6. Add four new columns, </w:t>
       </w:r>
       <w:r>
@@ -997,6 +1226,53 @@
           <w:rFonts w:ascii="Courier New" w:hAnsi="Courier New" w:cs="Courier New"/>
         </w:rPr>
         <w:t xml:space="preserve">". Use the table contained in the Collision Types sheet to fill in this column. </w:t>
+      </w:r>
+    </w:p>
+    <w:p>
+      <w:pPr>
+        <w:pStyle w:val="ListBullet"/>
+      </w:pPr>
+      <w:r>
+        <w:rPr>
+          <w:color w:val="FF0000"/>
+        </w:rPr>
+        <w:t>To account for potential blank cells:</w:t>
+      </w:r>
+    </w:p>
+    <w:p>
+      <w:pPr>
+        <w:pStyle w:val="ListBullet"/>
+        <w:tabs>
+          <w:tab w:val="clear" w:pos="360"/>
+          <w:tab w:val="num" w:pos="720"/>
+        </w:tabs>
+        <w:ind w:left="720"/>
+      </w:pPr>
+      <w:r>
+        <w:rPr>
+          <w:color w:val="FF0000"/>
+        </w:rPr>
+        <w:t xml:space="preserve">ALT ANS: </w:t>
+      </w:r>
+      <w:r>
+        <w:rPr>
+          <w:color w:val="FF0000"/>
+        </w:rPr>
+        <w:t>=</w:t>
+      </w:r>
+      <w:proofErr w:type="gramStart"/>
+      <w:r>
+        <w:rPr>
+          <w:color w:val="FF0000"/>
+        </w:rPr>
+        <w:t>VLOOKUP(</w:t>
+      </w:r>
+      <w:proofErr w:type="gramEnd"/>
+      <w:r>
+        <w:rPr>
+          <w:color w:val="FF0000"/>
+        </w:rPr>
+        <w:t>M7,'Collison Types'!$A$2:$E$11,2,FALSE)</w:t>
       </w:r>
     </w:p>
     <w:p>
@@ -1206,7 +1482,7 @@
       </w:r>
     </w:p>
   </w:comment>
-  <w:comment w:id="2" w:author="Sabrina To" w:date="2024-09-07T09:23:00Z" w:initials="ST">
+  <w:comment w:id="2" w:author="Sabrina To" w:date="2024-09-10T19:01:00Z" w:initials="ST">
     <w:p>
       <w:pPr>
         <w:pStyle w:val="CommentText"/>
@@ -1218,11 +1494,27 @@
         <w:annotationRef/>
       </w:r>
       <w:r>
+        <w:t>To account for the empty cell, which throws off the Number of Zero-Vehicle Crashes count</w:t>
+      </w:r>
+    </w:p>
+  </w:comment>
+  <w:comment w:id="3" w:author="Sabrina To" w:date="2024-09-07T09:23:00Z" w:initials="ST">
+    <w:p>
+      <w:pPr>
+        <w:pStyle w:val="CommentText"/>
+      </w:pPr>
+      <w:r>
+        <w:rPr>
+          <w:rStyle w:val="CommentReference"/>
+        </w:rPr>
+        <w:annotationRef/>
+      </w:r>
+      <w:r>
         <w:t>Are these correct observations?</w:t>
       </w:r>
     </w:p>
   </w:comment>
-  <w:comment w:id="3" w:author="Sabrina To" w:date="2024-09-10T12:10:00Z" w:initials="ST">
+  <w:comment w:id="4" w:author="Sabrina To" w:date="2024-09-10T18:53:00Z" w:initials="ST">
     <w:p>
       <w:pPr>
         <w:pStyle w:val="CommentText"/>
@@ -1234,7 +1526,39 @@
         <w:annotationRef/>
       </w:r>
       <w:r>
-        <w:t>?? That you have to use a nested fxn of =IF()</w:t>
+        <w:t>There is a blank cell, so have to add another filter within FILTER fxn</w:t>
+      </w:r>
+    </w:p>
+  </w:comment>
+  <w:comment w:id="5" w:author="Sabrina To" w:date="2024-09-10T18:59:00Z" w:initials="ST">
+    <w:p>
+      <w:pPr>
+        <w:pStyle w:val="CommentText"/>
+      </w:pPr>
+      <w:r>
+        <w:rPr>
+          <w:rStyle w:val="CommentReference"/>
+        </w:rPr>
+        <w:annotationRef/>
+      </w:r>
+      <w:r>
+        <w:t xml:space="preserve">=FILTER(Accidents!A2:Z218320,(Accidents!G2:G218320=0)*(Accidents!H2:H218320&lt;&gt;"")) </w:t>
+      </w:r>
+    </w:p>
+  </w:comment>
+  <w:comment w:id="6" w:author="Sabrina To" w:date="2024-09-10T12:10:00Z" w:initials="ST">
+    <w:p>
+      <w:pPr>
+        <w:pStyle w:val="CommentText"/>
+      </w:pPr>
+      <w:r>
+        <w:rPr>
+          <w:rStyle w:val="CommentReference"/>
+        </w:rPr>
+        <w:annotationRef/>
+      </w:r>
+      <w:r>
+        <w:t>You must use absolute references to not skip cells in a column</w:t>
       </w:r>
     </w:p>
   </w:comment>
@@ -1243,9 +1567,12 @@
 
 <file path=word/commentsExtended.xml><?xml version="1.0" encoding="utf-8"?>
 <w15:commentsEx xmlns:wpc="http://schemas.microsoft.com/office/word/2010/wordprocessingCanvas" xmlns:cx="http://schemas.microsoft.com/office/drawing/2014/chartex" xmlns:cx1="http://schemas.microsoft.com/office/drawing/2015/9/8/chartex" xmlns:cx2="http://schemas.microsoft.com/office/drawing/2015/10/21/chartex" xmlns:cx3="http://schemas.microsoft.com/office/drawing/2016/5/9/chartex" xmlns:cx4="http://schemas.microsoft.com/office/drawing/2016/5/10/chartex" xmlns:cx5="http://schemas.microsoft.com/office/drawing/2016/5/11/chartex" xmlns:cx6="http://schemas.microsoft.com/office/drawing/2016/5/12/chartex" xmlns:cx7="http://schemas.microsoft.com/office/drawing/2016/5/13/chartex" xmlns:cx8="http://schemas.microsoft.com/office/drawing/2016/5/14/chartex" xmlns:mc="http://schemas.openxmlformats.org/markup-compatibility/2006" xmlns:aink="http://schemas.microsoft.com/office/drawing/2016/ink" xmlns:am3d="http://schemas.microsoft.com/office/drawing/2017/model3d" xmlns:o="urn:schemas-microsoft-com:office:office" xmlns:oel="http://schemas.microsoft.com/office/2019/extlst" xmlns:r="http://schemas.openxmlformats.org/officeDocument/2006/relationships" xmlns:m="http://schemas.openxmlformats.org/officeDocument/2006/math" xmlns:v="urn:schemas-microsoft-com:vml" xmlns:wp14="http://schemas.microsoft.com/office/word/2010/wordprocessingDrawing" xmlns:wp="http://schemas.openxmlformats.org/drawingml/2006/wordprocessingDrawing" xmlns:w10="urn:schemas-microsoft-com:office:word" xmlns:w="http://schemas.openxmlformats.org/wordprocessingml/2006/main" xmlns:w14="http://schemas.microsoft.com/office/word/2010/wordml" xmlns:w15="http://schemas.microsoft.com/office/word/2012/wordml" xmlns:w16cex="http://schemas.microsoft.com/office/word/2018/wordml/cex" xmlns:w16cid="http://schemas.microsoft.com/office/word/2016/wordml/cid" xmlns:w16="http://schemas.microsoft.com/office/word/2018/wordml" xmlns:w16du="http://schemas.microsoft.com/office/word/2023/wordml/word16du" xmlns:w16sdtdh="http://schemas.microsoft.com/office/word/2020/wordml/sdtdatahash" xmlns:w16se="http://schemas.microsoft.com/office/word/2015/wordml/symex" xmlns:wpg="http://schemas.microsoft.com/office/word/2010/wordprocessingGroup" xmlns:wpi="http://schemas.microsoft.com/office/word/2010/wordprocessingInk" xmlns:wne="http://schemas.microsoft.com/office/word/2006/wordml" xmlns:wps="http://schemas.microsoft.com/office/word/2010/wordprocessingShape" mc:Ignorable="w14 w15 w16se w16cid w16 w16cex w16sdtdh w16du wp14">
-  <w15:commentEx w15:paraId="6DDC8387" w15:done="0"/>
-  <w15:commentEx w15:paraId="31BD7D84" w15:paraIdParent="6DDC8387" w15:done="0"/>
+  <w15:commentEx w15:paraId="6DDC8387" w15:done="1"/>
+  <w15:commentEx w15:paraId="31BD7D84" w15:paraIdParent="6DDC8387" w15:done="1"/>
+  <w15:commentEx w15:paraId="038EECE0" w15:done="0"/>
   <w15:commentEx w15:paraId="56BE98FB" w15:done="0"/>
+  <w15:commentEx w15:paraId="12E5FB2D" w15:paraIdParent="56BE98FB" w15:done="0"/>
+  <w15:commentEx w15:paraId="7F60F5EC" w15:paraIdParent="56BE98FB" w15:done="0"/>
   <w15:commentEx w15:paraId="307E591D" w15:done="0"/>
 </w15:commentsEx>
 </file>
@@ -1254,7 +1581,10 @@
 <w16cex:commentsExtensible xmlns:wpc="http://schemas.microsoft.com/office/word/2010/wordprocessingCanvas" xmlns:cx="http://schemas.microsoft.com/office/drawing/2014/chartex" xmlns:cx1="http://schemas.microsoft.com/office/drawing/2015/9/8/chartex" xmlns:cx2="http://schemas.microsoft.com/office/drawing/2015/10/21/chartex" xmlns:cx3="http://schemas.microsoft.com/office/drawing/2016/5/9/chartex" xmlns:cx4="http://schemas.microsoft.com/office/drawing/2016/5/10/chartex" xmlns:cx5="http://schemas.microsoft.com/office/drawing/2016/5/11/chartex" xmlns:cx6="http://schemas.microsoft.com/office/drawing/2016/5/12/chartex" xmlns:cx7="http://schemas.microsoft.com/office/drawing/2016/5/13/chartex" xmlns:cx8="http://schemas.microsoft.com/office/drawing/2016/5/14/chartex" xmlns:cr="http://schemas.microsoft.com/office/comments/2020/reactions" xmlns:mc="http://schemas.openxmlformats.org/markup-compatibility/2006" xmlns:aink="http://schemas.microsoft.com/office/drawing/2016/ink" xmlns:am3d="http://schemas.microsoft.com/office/drawing/2017/model3d" xmlns:o="urn:schemas-microsoft-com:office:office" xmlns:oel="http://schemas.microsoft.com/office/2019/extlst" xmlns:r="http://schemas.openxmlformats.org/officeDocument/2006/relationships" xmlns:m="http://schemas.openxmlformats.org/officeDocument/2006/math" xmlns:v="urn:schemas-microsoft-com:vml" xmlns:wp14="http://schemas.microsoft.com/office/word/2010/wordprocessingDrawing" xmlns:wp="http://schemas.openxmlformats.org/drawingml/2006/wordprocessingDrawing" xmlns:w10="urn:schemas-microsoft-com:office:word" xmlns:w="http://schemas.openxmlformats.org/wordprocessingml/2006/main" xmlns:w14="http://schemas.microsoft.com/office/word/2010/wordml" xmlns:w15="http://schemas.microsoft.com/office/word/2012/wordml" xmlns:w16cex="http://schemas.microsoft.com/office/word/2018/wordml/cex" xmlns:w16cid="http://schemas.microsoft.com/office/word/2016/wordml/cid" xmlns:w16="http://schemas.microsoft.com/office/word/2018/wordml" xmlns:w16du="http://schemas.microsoft.com/office/word/2023/wordml/word16du" xmlns:w16sdtdh="http://schemas.microsoft.com/office/word/2020/wordml/sdtdatahash" xmlns:w16se="http://schemas.microsoft.com/office/word/2015/wordml/symex" xmlns:wpg="http://schemas.microsoft.com/office/word/2010/wordprocessingGroup" xmlns:wpi="http://schemas.microsoft.com/office/word/2010/wordprocessingInk" xmlns:wne="http://schemas.microsoft.com/office/word/2006/wordml" xmlns:wps="http://schemas.microsoft.com/office/word/2010/wordprocessingShape" mc:Ignorable="w14 w15 w16se w16cid w16 w16cex w16sdtdh cr w16du wp14">
   <w16cex:commentExtensible w16cex:durableId="49C8AA87" w16cex:dateUtc="2024-09-07T14:19:00Z"/>
   <w16cex:commentExtensible w16cex:durableId="6A93DD16" w16cex:dateUtc="2024-09-07T19:04:00Z"/>
+  <w16cex:commentExtensible w16cex:durableId="034EDEE2" w16cex:dateUtc="2024-09-11T00:01:00Z"/>
   <w16cex:commentExtensible w16cex:durableId="2C84D2F6" w16cex:dateUtc="2024-09-07T14:23:00Z"/>
+  <w16cex:commentExtensible w16cex:durableId="763FC239" w16cex:dateUtc="2024-09-10T23:53:00Z"/>
+  <w16cex:commentExtensible w16cex:durableId="263250A8" w16cex:dateUtc="2024-09-10T23:59:00Z"/>
   <w16cex:commentExtensible w16cex:durableId="4A19B973" w16cex:dateUtc="2024-09-10T17:10:00Z"/>
 </w16cex:commentsExtensible>
 </file>
@@ -1263,7 +1593,10 @@
 <w16cid:commentsIds xmlns:wpc="http://schemas.microsoft.com/office/word/2010/wordprocessingCanvas" xmlns:cx="http://schemas.microsoft.com/office/drawing/2014/chartex" xmlns:cx1="http://schemas.microsoft.com/office/drawing/2015/9/8/chartex" xmlns:cx2="http://schemas.microsoft.com/office/drawing/2015/10/21/chartex" xmlns:cx3="http://schemas.microsoft.com/office/drawing/2016/5/9/chartex" xmlns:cx4="http://schemas.microsoft.com/office/drawing/2016/5/10/chartex" xmlns:cx5="http://schemas.microsoft.com/office/drawing/2016/5/11/chartex" xmlns:cx6="http://schemas.microsoft.com/office/drawing/2016/5/12/chartex" xmlns:cx7="http://schemas.microsoft.com/office/drawing/2016/5/13/chartex" xmlns:cx8="http://schemas.microsoft.com/office/drawing/2016/5/14/chartex" xmlns:mc="http://schemas.openxmlformats.org/markup-compatibility/2006" xmlns:aink="http://schemas.microsoft.com/office/drawing/2016/ink" xmlns:am3d="http://schemas.microsoft.com/office/drawing/2017/model3d" xmlns:o="urn:schemas-microsoft-com:office:office" xmlns:oel="http://schemas.microsoft.com/office/2019/extlst" xmlns:r="http://schemas.openxmlformats.org/officeDocument/2006/relationships" xmlns:m="http://schemas.openxmlformats.org/officeDocument/2006/math" xmlns:v="urn:schemas-microsoft-com:vml" xmlns:wp14="http://schemas.microsoft.com/office/word/2010/wordprocessingDrawing" xmlns:wp="http://schemas.openxmlformats.org/drawingml/2006/wordprocessingDrawing" xmlns:w10="urn:schemas-microsoft-com:office:word" xmlns:w="http://schemas.openxmlformats.org/wordprocessingml/2006/main" xmlns:w14="http://schemas.microsoft.com/office/word/2010/wordml" xmlns:w15="http://schemas.microsoft.com/office/word/2012/wordml" xmlns:w16cex="http://schemas.microsoft.com/office/word/2018/wordml/cex" xmlns:w16cid="http://schemas.microsoft.com/office/word/2016/wordml/cid" xmlns:w16="http://schemas.microsoft.com/office/word/2018/wordml" xmlns:w16du="http://schemas.microsoft.com/office/word/2023/wordml/word16du" xmlns:w16sdtdh="http://schemas.microsoft.com/office/word/2020/wordml/sdtdatahash" xmlns:w16se="http://schemas.microsoft.com/office/word/2015/wordml/symex" xmlns:wpg="http://schemas.microsoft.com/office/word/2010/wordprocessingGroup" xmlns:wpi="http://schemas.microsoft.com/office/word/2010/wordprocessingInk" xmlns:wne="http://schemas.microsoft.com/office/word/2006/wordml" xmlns:wps="http://schemas.microsoft.com/office/word/2010/wordprocessingShape" mc:Ignorable="w14 w15 w16se w16cid w16 w16cex w16sdtdh w16du wp14">
   <w16cid:commentId w16cid:paraId="6DDC8387" w16cid:durableId="49C8AA87"/>
   <w16cid:commentId w16cid:paraId="31BD7D84" w16cid:durableId="6A93DD16"/>
+  <w16cid:commentId w16cid:paraId="038EECE0" w16cid:durableId="034EDEE2"/>
   <w16cid:commentId w16cid:paraId="56BE98FB" w16cid:durableId="2C84D2F6"/>
+  <w16cid:commentId w16cid:paraId="12E5FB2D" w16cid:durableId="763FC239"/>
+  <w16cid:commentId w16cid:paraId="7F60F5EC" w16cid:durableId="263250A8"/>
   <w16cid:commentId w16cid:paraId="307E591D" w16cid:durableId="4A19B973"/>
 </w16cid:commentsIds>
 </file>
@@ -1271,6 +1604,27 @@
 <file path=word/numbering.xml><?xml version="1.0" encoding="utf-8"?>
 <w:numbering xmlns:wpc="http://schemas.microsoft.com/office/word/2010/wordprocessingCanvas" xmlns:cx="http://schemas.microsoft.com/office/drawing/2014/chartex" xmlns:cx1="http://schemas.microsoft.com/office/drawing/2015/9/8/chartex" xmlns:cx2="http://schemas.microsoft.com/office/drawing/2015/10/21/chartex" xmlns:cx3="http://schemas.microsoft.com/office/drawing/2016/5/9/chartex" xmlns:cx4="http://schemas.microsoft.com/office/drawing/2016/5/10/chartex" xmlns:cx5="http://schemas.microsoft.com/office/drawing/2016/5/11/chartex" xmlns:cx6="http://schemas.microsoft.com/office/drawing/2016/5/12/chartex" xmlns:cx7="http://schemas.microsoft.com/office/drawing/2016/5/13/chartex" xmlns:cx8="http://schemas.microsoft.com/office/drawing/2016/5/14/chartex" xmlns:mc="http://schemas.openxmlformats.org/markup-compatibility/2006" xmlns:aink="http://schemas.microsoft.com/office/drawing/2016/ink" xmlns:am3d="http://schemas.microsoft.com/office/drawing/2017/model3d" xmlns:o="urn:schemas-microsoft-com:office:office" xmlns:oel="http://schemas.microsoft.com/office/2019/extlst" xmlns:r="http://schemas.openxmlformats.org/officeDocument/2006/relationships" xmlns:m="http://schemas.openxmlformats.org/officeDocument/2006/math" xmlns:v="urn:schemas-microsoft-com:vml" xmlns:wp14="http://schemas.microsoft.com/office/word/2010/wordprocessingDrawing" xmlns:wp="http://schemas.openxmlformats.org/drawingml/2006/wordprocessingDrawing" xmlns:w10="urn:schemas-microsoft-com:office:word" xmlns:w="http://schemas.openxmlformats.org/wordprocessingml/2006/main" xmlns:w14="http://schemas.microsoft.com/office/word/2010/wordml" xmlns:w15="http://schemas.microsoft.com/office/word/2012/wordml" xmlns:w16cex="http://schemas.microsoft.com/office/word/2018/wordml/cex" xmlns:w16cid="http://schemas.microsoft.com/office/word/2016/wordml/cid" xmlns:w16="http://schemas.microsoft.com/office/word/2018/wordml" xmlns:w16du="http://schemas.microsoft.com/office/word/2023/wordml/word16du" xmlns:w16sdtdh="http://schemas.microsoft.com/office/word/2020/wordml/sdtdatahash" xmlns:w16se="http://schemas.microsoft.com/office/word/2015/wordml/symex" xmlns:wpg="http://schemas.microsoft.com/office/word/2010/wordprocessingGroup" xmlns:wpi="http://schemas.microsoft.com/office/word/2010/wordprocessingInk" xmlns:wne="http://schemas.microsoft.com/office/word/2006/wordml" xmlns:wps="http://schemas.microsoft.com/office/word/2010/wordprocessingShape" mc:Ignorable="w14 w15 w16se w16cid w16 w16cex w16sdtdh w16du wp14">
   <w:abstractNum w:abstractNumId="0" w15:restartNumberingAfterBreak="0">
+    <w:nsid w:val="FFFFFF89"/>
+    <w:multiLevelType w:val="singleLevel"/>
+    <w:tmpl w:val="8BCCA8DA"/>
+    <w:lvl w:ilvl="0">
+      <w:start w:val="1"/>
+      <w:numFmt w:val="bullet"/>
+      <w:pStyle w:val="ListBullet"/>
+      <w:lvlText w:val=""/>
+      <w:lvlJc w:val="left"/>
+      <w:pPr>
+        <w:tabs>
+          <w:tab w:val="num" w:pos="360"/>
+        </w:tabs>
+        <w:ind w:left="360" w:hanging="360"/>
+      </w:pPr>
+      <w:rPr>
+        <w:rFonts w:ascii="Symbol" w:hAnsi="Symbol" w:hint="default"/>
+      </w:rPr>
+    </w:lvl>
+  </w:abstractNum>
+  <w:abstractNum w:abstractNumId="1" w15:restartNumberingAfterBreak="0">
     <w:nsid w:val="0549042E"/>
     <w:multiLevelType w:val="hybridMultilevel"/>
     <w:tmpl w:val="22069922"/>
@@ -1383,7 +1737,7 @@
       </w:rPr>
     </w:lvl>
   </w:abstractNum>
-  <w:abstractNum w:abstractNumId="1" w15:restartNumberingAfterBreak="0">
+  <w:abstractNum w:abstractNumId="2" w15:restartNumberingAfterBreak="0">
     <w:nsid w:val="1BD74EB6"/>
     <w:multiLevelType w:val="hybridMultilevel"/>
     <w:tmpl w:val="968C2256"/>
@@ -1398,7 +1752,7 @@
         <w:rFonts w:ascii="Symbol" w:eastAsiaTheme="minorHAnsi" w:hAnsi="Symbol" w:cs="Courier New" w:hint="default"/>
       </w:rPr>
     </w:lvl>
-    <w:lvl w:ilvl="1" w:tplc="04090003" w:tentative="1">
+    <w:lvl w:ilvl="1" w:tplc="04090003">
       <w:start w:val="1"/>
       <w:numFmt w:val="bullet"/>
       <w:lvlText w:val="o"/>
@@ -1495,7 +1849,7 @@
       </w:rPr>
     </w:lvl>
   </w:abstractNum>
-  <w:abstractNum w:abstractNumId="2" w15:restartNumberingAfterBreak="0">
+  <w:abstractNum w:abstractNumId="3" w15:restartNumberingAfterBreak="0">
     <w:nsid w:val="1EFA088E"/>
     <w:multiLevelType w:val="hybridMultilevel"/>
     <w:tmpl w:val="D3388B16"/>
@@ -1510,7 +1864,7 @@
         <w:rFonts w:ascii="Symbol" w:eastAsiaTheme="minorHAnsi" w:hAnsi="Symbol" w:cs="Courier New" w:hint="default"/>
       </w:rPr>
     </w:lvl>
-    <w:lvl w:ilvl="1" w:tplc="04090003" w:tentative="1">
+    <w:lvl w:ilvl="1" w:tplc="04090003">
       <w:start w:val="1"/>
       <w:numFmt w:val="bullet"/>
       <w:lvlText w:val="o"/>
@@ -1607,7 +1961,7 @@
       </w:rPr>
     </w:lvl>
   </w:abstractNum>
-  <w:abstractNum w:abstractNumId="3" w15:restartNumberingAfterBreak="0">
+  <w:abstractNum w:abstractNumId="4" w15:restartNumberingAfterBreak="0">
     <w:nsid w:val="232C008E"/>
     <w:multiLevelType w:val="hybridMultilevel"/>
     <w:tmpl w:val="CA2CA446"/>
@@ -1720,16 +2074,19 @@
     </w:lvl>
   </w:abstractNum>
   <w:num w:numId="1" w16cid:durableId="284047623">
-    <w:abstractNumId w:val="0"/>
+    <w:abstractNumId w:val="1"/>
   </w:num>
   <w:num w:numId="2" w16cid:durableId="533036698">
-    <w:abstractNumId w:val="1"/>
+    <w:abstractNumId w:val="2"/>
   </w:num>
   <w:num w:numId="3" w16cid:durableId="1689984953">
+    <w:abstractNumId w:val="4"/>
+  </w:num>
+  <w:num w:numId="4" w16cid:durableId="620036828">
     <w:abstractNumId w:val="3"/>
   </w:num>
-  <w:num w:numId="4" w16cid:durableId="620036828">
-    <w:abstractNumId w:val="2"/>
+  <w:num w:numId="5" w16cid:durableId="386536030">
+    <w:abstractNumId w:val="0"/>
   </w:num>
 </w:numbering>
 </file>
@@ -2146,7 +2503,6 @@
   <w:style w:type="character" w:default="1" w:styleId="DefaultParagraphFont">
     <w:name w:val="Default Paragraph Font"/>
     <w:uiPriority w:val="1"/>
-    <w:semiHidden/>
     <w:unhideWhenUsed/>
   </w:style>
   <w:style w:type="table" w:default="1" w:styleId="TableNormal">
@@ -2298,6 +2654,19 @@
       <w:color w:val="96607D" w:themeColor="followedHyperlink"/>
       <w:u w:val="single"/>
     </w:rPr>
+  </w:style>
+  <w:style w:type="paragraph" w:styleId="ListBullet">
+    <w:name w:val="List Bullet"/>
+    <w:basedOn w:val="Normal"/>
+    <w:uiPriority w:val="99"/>
+    <w:unhideWhenUsed/>
+    <w:rsid w:val="0020483A"/>
+    <w:pPr>
+      <w:numPr>
+        <w:numId w:val="5"/>
+      </w:numPr>
+      <w:contextualSpacing/>
+    </w:pPr>
   </w:style>
 </w:styles>
 </file>

</xml_diff>